<commit_message>
updated task 6 with code result display improvement and experiment results in report
</commit_message>
<xml_diff>
--- a/Reports/B6 Report.docx
+++ b/Reports/B6 Report.docx
@@ -251,6 +251,9 @@
     </w:p>
     <w:p>
       <w:r>
+        <w:rPr>
+          <w:noProof/>
+        </w:rPr>
         <w:lastRenderedPageBreak/>
         <w:drawing>
           <wp:inline distT="0" distB="0" distL="0" distR="0" wp14:anchorId="7D4DF1F0" wp14:editId="5F3A15F6">
@@ -291,6 +294,9 @@
     </w:p>
     <w:p>
       <w:r>
+        <w:rPr>
+          <w:noProof/>
+        </w:rPr>
         <w:drawing>
           <wp:inline distT="0" distB="0" distL="0" distR="0" wp14:anchorId="67B489C0" wp14:editId="0AE78AD4">
             <wp:extent cx="2790825" cy="2218605"/>
@@ -328,6 +334,9 @@
         </w:drawing>
       </w:r>
       <w:r>
+        <w:rPr>
+          <w:noProof/>
+        </w:rPr>
         <w:drawing>
           <wp:inline distT="0" distB="0" distL="0" distR="0" wp14:anchorId="4959B828" wp14:editId="163C27F8">
             <wp:extent cx="2914650" cy="2235756"/>
@@ -393,6 +402,9 @@
     </w:p>
     <w:p>
       <w:r>
+        <w:rPr>
+          <w:noProof/>
+        </w:rPr>
         <w:drawing>
           <wp:inline distT="0" distB="0" distL="0" distR="0" wp14:anchorId="29F6742E" wp14:editId="56CC4A74">
             <wp:extent cx="1626919" cy="1290925"/>
@@ -442,6 +454,9 @@
     </w:p>
     <w:p>
       <w:r>
+        <w:rPr>
+          <w:noProof/>
+        </w:rPr>
         <w:drawing>
           <wp:inline distT="0" distB="0" distL="0" distR="0" wp14:anchorId="0D812B66" wp14:editId="2F6AABDE">
             <wp:extent cx="3429479" cy="1086002"/>
@@ -494,6 +509,9 @@
     </w:p>
     <w:p>
       <w:r>
+        <w:rPr>
+          <w:noProof/>
+        </w:rPr>
         <w:lastRenderedPageBreak/>
         <w:drawing>
           <wp:inline distT="0" distB="0" distL="0" distR="0" wp14:anchorId="11E357AD" wp14:editId="2095BDEC">
@@ -539,6 +557,9 @@
     </w:p>
     <w:p>
       <w:r>
+        <w:rPr>
+          <w:noProof/>
+        </w:rPr>
         <w:drawing>
           <wp:inline distT="0" distB="0" distL="0" distR="0" wp14:anchorId="772B1FFE" wp14:editId="784D48E4">
             <wp:extent cx="5731510" cy="1079500"/>
@@ -586,9 +607,317 @@
     </w:p>
     <w:p>
       <w:r>
-        <w:t>As an example for ARIMA and LSTM models with no weighting, we get a LSTM prediction value of $84.53 and an ARIMA prediction value of $84.16, giving an ensemble prediction value of $84.35</w:t>
-      </w:r>
-    </w:p>
+        <w:drawing>
+          <wp:inline distT="0" distB="0" distL="0" distR="0" wp14:anchorId="1671E4B9" wp14:editId="2A605DC2">
+            <wp:extent cx="3991532" cy="1876687"/>
+            <wp:effectExtent l="0" t="0" r="9525" b="9525"/>
+            <wp:docPr id="1646444814" name="Picture 1" descr="A computer screen with text on it&#10;&#10;Description automatically generated"/>
+            <wp:cNvGraphicFramePr>
+              <a:graphicFrameLocks xmlns:a="http://schemas.openxmlformats.org/drawingml/2006/main" noChangeAspect="1"/>
+            </wp:cNvGraphicFramePr>
+            <a:graphic xmlns:a="http://schemas.openxmlformats.org/drawingml/2006/main">
+              <a:graphicData uri="http://schemas.openxmlformats.org/drawingml/2006/picture">
+                <pic:pic xmlns:pic="http://schemas.openxmlformats.org/drawingml/2006/picture">
+                  <pic:nvPicPr>
+                    <pic:cNvPr id="1646444814" name="Picture 1" descr="A computer screen with text on it&#10;&#10;Description automatically generated"/>
+                    <pic:cNvPicPr/>
+                  </pic:nvPicPr>
+                  <pic:blipFill>
+                    <a:blip r:embed="rId16"/>
+                    <a:stretch>
+                      <a:fillRect/>
+                    </a:stretch>
+                  </pic:blipFill>
+                  <pic:spPr>
+                    <a:xfrm>
+                      <a:off x="0" y="0"/>
+                      <a:ext cx="3991532" cy="1876687"/>
+                    </a:xfrm>
+                    <a:prstGeom prst="rect">
+                      <a:avLst/>
+                    </a:prstGeom>
+                  </pic:spPr>
+                </pic:pic>
+              </a:graphicData>
+            </a:graphic>
+          </wp:inline>
+        </w:drawing>
+      </w:r>
+    </w:p>
+    <w:p>
+      <w:r>
+        <w:t>I also adjusted the weight average calculation to normalise the weight values, this prevents the average prediction value from under-weighing or over-weighing.</w:t>
+      </w:r>
+    </w:p>
+    <w:p>
+      <w:r>
+        <w:drawing>
+          <wp:inline distT="0" distB="0" distL="0" distR="0" wp14:anchorId="674C8560" wp14:editId="7DA59667">
+            <wp:extent cx="3972479" cy="1848108"/>
+            <wp:effectExtent l="0" t="0" r="0" b="0"/>
+            <wp:docPr id="736863357" name="Picture 1" descr="A computer screen with text&#10;&#10;Description automatically generated"/>
+            <wp:cNvGraphicFramePr>
+              <a:graphicFrameLocks xmlns:a="http://schemas.openxmlformats.org/drawingml/2006/main" noChangeAspect="1"/>
+            </wp:cNvGraphicFramePr>
+            <a:graphic xmlns:a="http://schemas.openxmlformats.org/drawingml/2006/main">
+              <a:graphicData uri="http://schemas.openxmlformats.org/drawingml/2006/picture">
+                <pic:pic xmlns:pic="http://schemas.openxmlformats.org/drawingml/2006/picture">
+                  <pic:nvPicPr>
+                    <pic:cNvPr id="736863357" name="Picture 1" descr="A computer screen with text&#10;&#10;Description automatically generated"/>
+                    <pic:cNvPicPr/>
+                  </pic:nvPicPr>
+                  <pic:blipFill>
+                    <a:blip r:embed="rId17"/>
+                    <a:stretch>
+                      <a:fillRect/>
+                    </a:stretch>
+                  </pic:blipFill>
+                  <pic:spPr>
+                    <a:xfrm>
+                      <a:off x="0" y="0"/>
+                      <a:ext cx="3972479" cy="1848108"/>
+                    </a:xfrm>
+                    <a:prstGeom prst="rect">
+                      <a:avLst/>
+                    </a:prstGeom>
+                  </pic:spPr>
+                </pic:pic>
+              </a:graphicData>
+            </a:graphic>
+          </wp:inline>
+        </w:drawing>
+      </w:r>
+    </w:p>
+    <w:p/>
+    <w:p/>
+    <w:p/>
+    <w:p>
+      <w:r>
+        <w:t xml:space="preserve">As an example for ARIMA and </w:t>
+      </w:r>
+      <w:r>
+        <w:t>GRU</w:t>
+      </w:r>
+      <w:r>
+        <w:t xml:space="preserve"> models with no weighting, we get a </w:t>
+      </w:r>
+      <w:r>
+        <w:t>GRU</w:t>
+      </w:r>
+      <w:r>
+        <w:t xml:space="preserve"> prediction value of $84.53 and an ARIMA prediction value of $8</w:t>
+      </w:r>
+      <w:r>
+        <w:t>3</w:t>
+      </w:r>
+      <w:r>
+        <w:t>.</w:t>
+      </w:r>
+      <w:r>
+        <w:t>71</w:t>
+      </w:r>
+      <w:r>
+        <w:t>, giving an ensemble prediction value of $84.</w:t>
+      </w:r>
+      <w:r>
+        <w:t>12</w:t>
+      </w:r>
+    </w:p>
+    <w:p>
+      <w:r>
+        <w:drawing>
+          <wp:inline distT="0" distB="0" distL="0" distR="0" wp14:anchorId="6E44145F" wp14:editId="44CE7074">
+            <wp:extent cx="4887007" cy="905001"/>
+            <wp:effectExtent l="0" t="0" r="8890" b="9525"/>
+            <wp:docPr id="87230647" name="Picture 1" descr="A computer screen with white text&#10;&#10;Description automatically generated"/>
+            <wp:cNvGraphicFramePr>
+              <a:graphicFrameLocks xmlns:a="http://schemas.openxmlformats.org/drawingml/2006/main" noChangeAspect="1"/>
+            </wp:cNvGraphicFramePr>
+            <a:graphic xmlns:a="http://schemas.openxmlformats.org/drawingml/2006/main">
+              <a:graphicData uri="http://schemas.openxmlformats.org/drawingml/2006/picture">
+                <pic:pic xmlns:pic="http://schemas.openxmlformats.org/drawingml/2006/picture">
+                  <pic:nvPicPr>
+                    <pic:cNvPr id="87230647" name="Picture 1" descr="A computer screen with white text&#10;&#10;Description automatically generated"/>
+                    <pic:cNvPicPr/>
+                  </pic:nvPicPr>
+                  <pic:blipFill>
+                    <a:blip r:embed="rId18"/>
+                    <a:stretch>
+                      <a:fillRect/>
+                    </a:stretch>
+                  </pic:blipFill>
+                  <pic:spPr>
+                    <a:xfrm>
+                      <a:off x="0" y="0"/>
+                      <a:ext cx="4887007" cy="905001"/>
+                    </a:xfrm>
+                    <a:prstGeom prst="rect">
+                      <a:avLst/>
+                    </a:prstGeom>
+                  </pic:spPr>
+                </pic:pic>
+              </a:graphicData>
+            </a:graphic>
+          </wp:inline>
+        </w:drawing>
+      </w:r>
+    </w:p>
+    <w:p>
+      <w:r>
+        <w:t>As the next example, with ARIMA and LSTM models, we get $</w:t>
+      </w:r>
+      <w:r>
+        <w:t>84.87</w:t>
+      </w:r>
+      <w:r>
+        <w:t xml:space="preserve"> for LSTM, $83.71 for ARIMA, giving $</w:t>
+      </w:r>
+      <w:r>
+        <w:t>84.29</w:t>
+      </w:r>
+      <w:r>
+        <w:t xml:space="preserve"> for the ensemble</w:t>
+      </w:r>
+      <w:r>
+        <w:t xml:space="preserve"> prediction:</w:t>
+      </w:r>
+    </w:p>
+    <w:p>
+      <w:r>
+        <w:drawing>
+          <wp:inline distT="0" distB="0" distL="0" distR="0" wp14:anchorId="43731D42" wp14:editId="323642FF">
+            <wp:extent cx="3248478" cy="743054"/>
+            <wp:effectExtent l="0" t="0" r="0" b="0"/>
+            <wp:docPr id="1979748931" name="Picture 1" descr="A screen shot of a computer screen&#10;&#10;Description automatically generated"/>
+            <wp:cNvGraphicFramePr>
+              <a:graphicFrameLocks xmlns:a="http://schemas.openxmlformats.org/drawingml/2006/main" noChangeAspect="1"/>
+            </wp:cNvGraphicFramePr>
+            <a:graphic xmlns:a="http://schemas.openxmlformats.org/drawingml/2006/main">
+              <a:graphicData uri="http://schemas.openxmlformats.org/drawingml/2006/picture">
+                <pic:pic xmlns:pic="http://schemas.openxmlformats.org/drawingml/2006/picture">
+                  <pic:nvPicPr>
+                    <pic:cNvPr id="1979748931" name="Picture 1" descr="A screen shot of a computer screen&#10;&#10;Description automatically generated"/>
+                    <pic:cNvPicPr/>
+                  </pic:nvPicPr>
+                  <pic:blipFill>
+                    <a:blip r:embed="rId19"/>
+                    <a:stretch>
+                      <a:fillRect/>
+                    </a:stretch>
+                  </pic:blipFill>
+                  <pic:spPr>
+                    <a:xfrm>
+                      <a:off x="0" y="0"/>
+                      <a:ext cx="3248478" cy="743054"/>
+                    </a:xfrm>
+                    <a:prstGeom prst="rect">
+                      <a:avLst/>
+                    </a:prstGeom>
+                  </pic:spPr>
+                </pic:pic>
+              </a:graphicData>
+            </a:graphic>
+          </wp:inline>
+        </w:drawing>
+      </w:r>
+    </w:p>
+    <w:p>
+      <w:r>
+        <w:t>Sticking with ARIMA and LSTM, we can change the prediction days and weighting to get different results again. (this is 5 days, with 1.2 weight for arima and 0.8 for LSTM).</w:t>
+      </w:r>
+    </w:p>
+    <w:p>
+      <w:r>
+        <w:drawing>
+          <wp:inline distT="0" distB="0" distL="0" distR="0" wp14:anchorId="04C95C98" wp14:editId="3BF1F42F">
+            <wp:extent cx="3505689" cy="638264"/>
+            <wp:effectExtent l="0" t="0" r="0" b="9525"/>
+            <wp:docPr id="144690184" name="Picture 1" descr="A black screen with white text&#10;&#10;Description automatically generated"/>
+            <wp:cNvGraphicFramePr>
+              <a:graphicFrameLocks xmlns:a="http://schemas.openxmlformats.org/drawingml/2006/main" noChangeAspect="1"/>
+            </wp:cNvGraphicFramePr>
+            <a:graphic xmlns:a="http://schemas.openxmlformats.org/drawingml/2006/main">
+              <a:graphicData uri="http://schemas.openxmlformats.org/drawingml/2006/picture">
+                <pic:pic xmlns:pic="http://schemas.openxmlformats.org/drawingml/2006/picture">
+                  <pic:nvPicPr>
+                    <pic:cNvPr id="144690184" name="Picture 1" descr="A black screen with white text&#10;&#10;Description automatically generated"/>
+                    <pic:cNvPicPr/>
+                  </pic:nvPicPr>
+                  <pic:blipFill>
+                    <a:blip r:embed="rId20"/>
+                    <a:stretch>
+                      <a:fillRect/>
+                    </a:stretch>
+                  </pic:blipFill>
+                  <pic:spPr>
+                    <a:xfrm>
+                      <a:off x="0" y="0"/>
+                      <a:ext cx="3505689" cy="638264"/>
+                    </a:xfrm>
+                    <a:prstGeom prst="rect">
+                      <a:avLst/>
+                    </a:prstGeom>
+                  </pic:spPr>
+                </pic:pic>
+              </a:graphicData>
+            </a:graphic>
+          </wp:inline>
+        </w:drawing>
+      </w:r>
+    </w:p>
+    <w:p>
+      <w:r>
+        <w:t>For the final test I’ll change the ARIMA p and q values, using 3 and 4 for each. These values are completely random so the prediction result should be worse. (still using LSTM and ARIMA, with 5 day prediction, 1.2 and 0.8 weighting)</w:t>
+      </w:r>
+      <w:r>
+        <w:t>.</w:t>
+      </w:r>
+    </w:p>
+    <w:p>
+      <w:r>
+        <w:drawing>
+          <wp:inline distT="0" distB="0" distL="0" distR="0" wp14:anchorId="5CF443A2" wp14:editId="21D38FAB">
+            <wp:extent cx="3067478" cy="685896"/>
+            <wp:effectExtent l="0" t="0" r="0" b="0"/>
+            <wp:docPr id="665530798" name="Picture 1" descr="A screenshot of a computer screen&#10;&#10;Description automatically generated"/>
+            <wp:cNvGraphicFramePr>
+              <a:graphicFrameLocks xmlns:a="http://schemas.openxmlformats.org/drawingml/2006/main" noChangeAspect="1"/>
+            </wp:cNvGraphicFramePr>
+            <a:graphic xmlns:a="http://schemas.openxmlformats.org/drawingml/2006/main">
+              <a:graphicData uri="http://schemas.openxmlformats.org/drawingml/2006/picture">
+                <pic:pic xmlns:pic="http://schemas.openxmlformats.org/drawingml/2006/picture">
+                  <pic:nvPicPr>
+                    <pic:cNvPr id="665530798" name="Picture 1" descr="A screenshot of a computer screen&#10;&#10;Description automatically generated"/>
+                    <pic:cNvPicPr/>
+                  </pic:nvPicPr>
+                  <pic:blipFill>
+                    <a:blip r:embed="rId21"/>
+                    <a:stretch>
+                      <a:fillRect/>
+                    </a:stretch>
+                  </pic:blipFill>
+                  <pic:spPr>
+                    <a:xfrm>
+                      <a:off x="0" y="0"/>
+                      <a:ext cx="3067478" cy="685896"/>
+                    </a:xfrm>
+                    <a:prstGeom prst="rect">
+                      <a:avLst/>
+                    </a:prstGeom>
+                  </pic:spPr>
+                </pic:pic>
+              </a:graphicData>
+            </a:graphic>
+          </wp:inline>
+        </w:drawing>
+      </w:r>
+    </w:p>
+    <w:p>
+      <w:r>
+        <w:t>This prediction ended up not being significantly worse. This is possibly due to the selected values being having a strong correlation, but more likely due to the originally selected value not being strongly correlated enough. This is a good indicator to go back and recheck the ACF and PACF plots.</w:t>
+      </w:r>
+    </w:p>
+    <w:p/>
     <w:p/>
     <w:sectPr>
       <w:pgSz w:w="11906" w:h="16838"/>

</xml_diff>